<commit_message>
Rendu aux tuteurs FINI
</commit_message>
<xml_diff>
--- a/BORRUTO Luca.docx
+++ b/BORRUTO Luca.docx
@@ -21,10 +21,8 @@
         <w:rPr>
           <w:b/>
           <w:u w:val="single"/>
-          <w:lang w:val="en-US"/>
         </w:rPr>
       </w:pPr>
-      <w:proofErr w:type="spellStart"/>
       <w:r>
         <w:rPr>
           <w:b/>
@@ -49,12 +47,10 @@
         </w:rPr>
         <w:t>lan</w:t>
       </w:r>
-      <w:proofErr w:type="spellEnd"/>
       <w:r>
         <w:rPr>
           <w:b/>
           <w:u w:val="single"/>
-          <w:lang w:val="en-US"/>
         </w:rPr>
         <w:t xml:space="preserve"> Personnel</w:t>
       </w:r>
@@ -62,9 +58,6 @@
     <w:p>
       <w:pPr>
         <w:jc w:val="center"/>
-        <w:rPr>
-          <w:lang w:val="en-US"/>
-        </w:rPr>
       </w:pPr>
     </w:p>
     <w:p>
@@ -513,6 +506,104 @@
     <w:semiHidden/>
     <w:unhideWhenUsed/>
   </w:style>
+  <w:style w:type="character" w:styleId="Marquedecommentaire">
+    <w:name w:val="annotation reference"/>
+    <w:basedOn w:val="Policepardfaut"/>
+    <w:uiPriority w:val="99"/>
+    <w:semiHidden/>
+    <w:unhideWhenUsed/>
+    <w:rsid w:val="00637FDF"/>
+    <w:rPr>
+      <w:sz w:val="16"/>
+      <w:szCs w:val="16"/>
+    </w:rPr>
+  </w:style>
+  <w:style w:type="paragraph" w:styleId="Commentaire">
+    <w:name w:val="annotation text"/>
+    <w:basedOn w:val="Normal"/>
+    <w:link w:val="CommentaireCar"/>
+    <w:uiPriority w:val="99"/>
+    <w:semiHidden/>
+    <w:unhideWhenUsed/>
+    <w:rsid w:val="00637FDF"/>
+    <w:pPr>
+      <w:spacing w:line="12pt" w:lineRule="auto"/>
+    </w:pPr>
+    <w:rPr>
+      <w:sz w:val="20"/>
+      <w:szCs w:val="20"/>
+    </w:rPr>
+  </w:style>
+  <w:style w:type="character" w:customStyle="1" w:styleId="CommentaireCar">
+    <w:name w:val="Commentaire Car"/>
+    <w:basedOn w:val="Policepardfaut"/>
+    <w:link w:val="Commentaire"/>
+    <w:uiPriority w:val="99"/>
+    <w:semiHidden/>
+    <w:rsid w:val="00637FDF"/>
+    <w:rPr>
+      <w:sz w:val="20"/>
+      <w:szCs w:val="20"/>
+    </w:rPr>
+  </w:style>
+  <w:style w:type="paragraph" w:styleId="Objetducommentaire">
+    <w:name w:val="annotation subject"/>
+    <w:basedOn w:val="Commentaire"/>
+    <w:next w:val="Commentaire"/>
+    <w:link w:val="ObjetducommentaireCar"/>
+    <w:uiPriority w:val="99"/>
+    <w:semiHidden/>
+    <w:unhideWhenUsed/>
+    <w:rsid w:val="00637FDF"/>
+    <w:rPr>
+      <w:b/>
+      <w:bCs/>
+    </w:rPr>
+  </w:style>
+  <w:style w:type="character" w:customStyle="1" w:styleId="ObjetducommentaireCar">
+    <w:name w:val="Objet du commentaire Car"/>
+    <w:basedOn w:val="CommentaireCar"/>
+    <w:link w:val="Objetducommentaire"/>
+    <w:uiPriority w:val="99"/>
+    <w:semiHidden/>
+    <w:rsid w:val="00637FDF"/>
+    <w:rPr>
+      <w:b/>
+      <w:bCs/>
+      <w:sz w:val="20"/>
+      <w:szCs w:val="20"/>
+    </w:rPr>
+  </w:style>
+  <w:style w:type="paragraph" w:styleId="Textedebulles">
+    <w:name w:val="Balloon Text"/>
+    <w:basedOn w:val="Normal"/>
+    <w:link w:val="TextedebullesCar"/>
+    <w:uiPriority w:val="99"/>
+    <w:semiHidden/>
+    <w:unhideWhenUsed/>
+    <w:rsid w:val="00637FDF"/>
+    <w:pPr>
+      <w:spacing w:after="0pt" w:line="12pt" w:lineRule="auto"/>
+    </w:pPr>
+    <w:rPr>
+      <w:rFonts w:ascii="Segoe UI" w:hAnsi="Segoe UI" w:cs="Segoe UI"/>
+      <w:sz w:val="18"/>
+      <w:szCs w:val="18"/>
+    </w:rPr>
+  </w:style>
+  <w:style w:type="character" w:customStyle="1" w:styleId="TextedebullesCar">
+    <w:name w:val="Texte de bulles Car"/>
+    <w:basedOn w:val="Policepardfaut"/>
+    <w:link w:val="Textedebulles"/>
+    <w:uiPriority w:val="99"/>
+    <w:semiHidden/>
+    <w:rsid w:val="00637FDF"/>
+    <w:rPr>
+      <w:rFonts w:ascii="Segoe UI" w:hAnsi="Segoe UI" w:cs="Segoe UI"/>
+      <w:sz w:val="18"/>
+      <w:szCs w:val="18"/>
+    </w:rPr>
+  </w:style>
 </w:styles>
 </file>
 

</xml_diff>